<commit_message>
Report Header table in Django action
</commit_message>
<xml_diff>
--- a/aut/test2.docx
+++ b/aut/test2.docx
@@ -18,25 +18,41 @@
           <w:tcPr>
             <w:tcW w:type="dxa" w:w="2160"/>
           </w:tcPr>
-          <w:p/>
+          <w:p>
+            <w:r>
+              <w:t>ID</w:t>
+            </w:r>
+          </w:p>
         </w:tc>
         <w:tc>
           <w:tcPr>
             <w:tcW w:type="dxa" w:w="2160"/>
           </w:tcPr>
-          <w:p/>
+          <w:p>
+            <w:r>
+              <w:t>Наименование техники</w:t>
+            </w:r>
+          </w:p>
         </w:tc>
         <w:tc>
           <w:tcPr>
             <w:tcW w:type="dxa" w:w="2160"/>
           </w:tcPr>
-          <w:p/>
+          <w:p>
+            <w:r>
+              <w:t>Инвентарный номер</w:t>
+            </w:r>
+          </w:p>
         </w:tc>
         <w:tc>
           <w:tcPr>
             <w:tcW w:type="dxa" w:w="2160"/>
           </w:tcPr>
-          <w:p/>
+          <w:p>
+            <w:r>
+              <w:t>Подразделение</w:t>
+            </w:r>
+          </w:p>
         </w:tc>
       </w:tr>
       <w:tr>
@@ -46,7 +62,7 @@
           </w:tcPr>
           <w:p>
             <w:r>
-              <w:t>4</w:t>
+              <w:t>3</w:t>
             </w:r>
           </w:p>
         </w:tc>
@@ -66,7 +82,7 @@
           </w:tcPr>
           <w:p>
             <w:r>
-              <w:t>555666</w:t>
+              <w:t>122</w:t>
             </w:r>
           </w:p>
         </w:tc>
@@ -76,7 +92,7 @@
           </w:tcPr>
           <w:p>
             <w:r>
-              <w:t>в/ч 2044</w:t>
+              <w:t>в/ч 1234</w:t>
             </w:r>
           </w:p>
         </w:tc>
@@ -88,7 +104,7 @@
           </w:tcPr>
           <w:p>
             <w:r>
-              <w:t>2</w:t>
+              <w:t>1</w:t>
             </w:r>
           </w:p>
         </w:tc>
@@ -98,7 +114,7 @@
           </w:tcPr>
           <w:p>
             <w:r>
-              <w:t>МФУ А3</w:t>
+              <w:t>Сервер</w:t>
             </w:r>
           </w:p>
         </w:tc>
@@ -108,7 +124,7 @@
           </w:tcPr>
           <w:p>
             <w:r>
-              <w:t>456775</w:t>
+              <w:t>ИТ111123</w:t>
             </w:r>
           </w:p>
         </w:tc>
@@ -118,7 +134,7 @@
           </w:tcPr>
           <w:p>
             <w:r>
-              <w:t>в/ч 2044</w:t>
+              <w:t>ГПК</w:t>
             </w:r>
           </w:p>
         </w:tc>

</xml_diff>